<commit_message>
added uml to ppois docs
</commit_message>
<xml_diff>
--- a/2 year/PPOIS/docs/ППОИС3.docx
+++ b/2 year/PPOIS/docs/ППОИС3.docx
@@ -277,7 +277,7 @@
           <w:szCs w:val="28"/>
           <w:u w:val="single"/>
         </w:rPr>
-        <w:t>онстру</w:t>
+        <w:t>онструкторы</w:t>
       </w:r>
       <w:r>
         <w:rPr>
@@ -287,7 +287,7 @@
           <w:szCs w:val="28"/>
           <w:u w:val="single"/>
         </w:rPr>
-        <w:t>к</w:t>
+        <w:t xml:space="preserve"> и</w:t>
       </w:r>
       <w:r>
         <w:rPr>
@@ -297,47 +297,7 @@
           <w:szCs w:val="28"/>
           <w:u w:val="single"/>
         </w:rPr>
-        <w:t>торы</w:t>
-      </w:r>
-      <w:r>
-        <w:rPr>
-          <w:rFonts w:ascii="Arial Narrow" w:hAnsi="Arial Narrow"/>
-          <w:b/>
-          <w:sz w:val="28"/>
-          <w:szCs w:val="28"/>
-          <w:u w:val="single"/>
-        </w:rPr>
-        <w:t xml:space="preserve"> и</w:t>
-      </w:r>
-      <w:r>
-        <w:rPr>
-          <w:rFonts w:ascii="Arial Narrow" w:hAnsi="Arial Narrow"/>
-          <w:b/>
-          <w:sz w:val="28"/>
-          <w:szCs w:val="28"/>
-          <w:u w:val="single"/>
-        </w:rPr>
-        <w:t xml:space="preserve"> деструкт</w:t>
-      </w:r>
-      <w:r>
-        <w:rPr>
-          <w:rFonts w:ascii="Arial Narrow" w:hAnsi="Arial Narrow"/>
-          <w:b/>
-          <w:sz w:val="28"/>
-          <w:szCs w:val="28"/>
-          <w:u w:val="single"/>
-        </w:rPr>
-        <w:t>о</w:t>
-      </w:r>
-      <w:r>
-        <w:rPr>
-          <w:rFonts w:ascii="Arial Narrow" w:hAnsi="Arial Narrow"/>
-          <w:b/>
-          <w:sz w:val="28"/>
-          <w:szCs w:val="28"/>
-          <w:u w:val="single"/>
-        </w:rPr>
-        <w:t>ры</w:t>
+        <w:t xml:space="preserve"> деструкторы</w:t>
       </w:r>
     </w:p>
     <w:p>
@@ -682,61 +642,37 @@
         <w:rPr>
           <w:rFonts w:ascii="Arial Narrow" w:hAnsi="Arial Narrow"/>
         </w:rPr>
-        <w:t>по умолчанию, с параметрами, ко</w:t>
+        <w:t>по умолчанию, с параметрами, конструктор</w:t>
       </w:r>
       <w:r>
         <w:rPr>
           <w:rFonts w:ascii="Arial Narrow" w:hAnsi="Arial Narrow"/>
         </w:rPr>
-        <w:t>н</w:t>
+        <w:t>а</w:t>
       </w:r>
       <w:r>
         <w:rPr>
           <w:rFonts w:ascii="Arial Narrow" w:hAnsi="Arial Narrow"/>
         </w:rPr>
-        <w:t>структор</w:t>
+        <w:t xml:space="preserve"> копирования</w:t>
       </w:r>
       <w:r>
         <w:rPr>
           <w:rFonts w:ascii="Arial Narrow" w:hAnsi="Arial Narrow"/>
         </w:rPr>
-        <w:t>а</w:t>
+        <w:t>)</w:t>
       </w:r>
       <w:r>
         <w:rPr>
           <w:rFonts w:ascii="Arial Narrow" w:hAnsi="Arial Narrow"/>
         </w:rPr>
-        <w:t xml:space="preserve"> копирования</w:t>
+        <w:t xml:space="preserve"> </w:t>
       </w:r>
       <w:r>
         <w:rPr>
           <w:rFonts w:ascii="Arial Narrow" w:hAnsi="Arial Narrow"/>
         </w:rPr>
-        <w:t>)</w:t>
-      </w:r>
-      <w:r>
-        <w:rPr>
-          <w:rFonts w:ascii="Arial Narrow" w:hAnsi="Arial Narrow"/>
-        </w:rPr>
-        <w:t xml:space="preserve"> </w:t>
-      </w:r>
-      <w:r>
-        <w:rPr>
-          <w:rFonts w:ascii="Arial Narrow" w:hAnsi="Arial Narrow"/>
-        </w:rPr>
-        <w:t>и д</w:t>
-      </w:r>
-      <w:r>
-        <w:rPr>
-          <w:rFonts w:ascii="Arial Narrow" w:hAnsi="Arial Narrow"/>
-        </w:rPr>
-        <w:t>е</w:t>
-      </w:r>
-      <w:r>
-        <w:rPr>
-          <w:rFonts w:ascii="Arial Narrow" w:hAnsi="Arial Narrow"/>
-        </w:rPr>
-        <w:t>структоров.</w:t>
+        <w:t>и деструкторов.</w:t>
       </w:r>
     </w:p>
     <w:p>
@@ -780,19 +716,7 @@
         <w:rPr>
           <w:rFonts w:ascii="Arial Narrow" w:hAnsi="Arial Narrow"/>
         </w:rPr>
-        <w:t>использования ссылочного типа в функциях и методах кла</w:t>
-      </w:r>
-      <w:r>
-        <w:rPr>
-          <w:rFonts w:ascii="Arial Narrow" w:hAnsi="Arial Narrow"/>
-        </w:rPr>
-        <w:t>с</w:t>
-      </w:r>
-      <w:r>
-        <w:rPr>
-          <w:rFonts w:ascii="Arial Narrow" w:hAnsi="Arial Narrow"/>
-        </w:rPr>
-        <w:t>сов</w:t>
+        <w:t>использования ссылочного типа в функциях и методах классов</w:t>
       </w:r>
       <w:r>
         <w:rPr>
@@ -846,19 +770,7 @@
         <w:rPr>
           <w:rFonts w:ascii="Arial Narrow" w:hAnsi="Arial Narrow"/>
         </w:rPr>
-        <w:t>индивидуальных заданий, использовав для их инициализации констру</w:t>
-      </w:r>
-      <w:r>
-        <w:rPr>
-          <w:rFonts w:ascii="Arial Narrow" w:hAnsi="Arial Narrow"/>
-        </w:rPr>
-        <w:t>к</w:t>
-      </w:r>
-      <w:r>
-        <w:rPr>
-          <w:rFonts w:ascii="Arial Narrow" w:hAnsi="Arial Narrow"/>
-        </w:rPr>
-        <w:t>торы всех типов</w:t>
+        <w:t>индивидуальных заданий, использовав для их инициализации конструкторы всех типов</w:t>
       </w:r>
       <w:r>
         <w:rPr>
@@ -874,6 +786,7 @@
         <w:rPr>
           <w:rFonts w:ascii="Arial Narrow" w:hAnsi="Arial Narrow"/>
           <w:b/>
+          <w:lang w:val="en-US"/>
         </w:rPr>
       </w:pPr>
       <w:r>
@@ -881,7 +794,30 @@
           <w:rFonts w:ascii="Arial Narrow" w:hAnsi="Arial Narrow"/>
           <w:b/>
         </w:rPr>
-        <w:t>КОД ПРОГРАММЫ:</w:t>
+        <w:t>КОД</w:t>
+      </w:r>
+      <w:r>
+        <w:rPr>
+          <w:rFonts w:ascii="Arial Narrow" w:hAnsi="Arial Narrow"/>
+          <w:b/>
+          <w:lang w:val="en-US"/>
+        </w:rPr>
+        <w:t xml:space="preserve"> </w:t>
+      </w:r>
+      <w:r>
+        <w:rPr>
+          <w:rFonts w:ascii="Arial Narrow" w:hAnsi="Arial Narrow"/>
+          <w:b/>
+        </w:rPr>
+        <w:t>ПРОГРАММЫ</w:t>
+      </w:r>
+      <w:r>
+        <w:rPr>
+          <w:rFonts w:ascii="Arial Narrow" w:hAnsi="Arial Narrow"/>
+          <w:b/>
+          <w:lang w:val="en-US"/>
+        </w:rPr>
+        <w:t>:</w:t>
       </w:r>
     </w:p>
     <w:p>
@@ -13559,17 +13495,247 @@
         <w:rPr>
           <w:rFonts w:ascii="Cascadia Mono" w:hAnsi="Cascadia Mono" w:cs="Cascadia Mono"/>
           <w:color w:val="000000"/>
-          <w:sz w:val="18"/>
-          <w:szCs w:val="18"/>
-          <w:lang w:val="en-US"/>
-        </w:rPr>
-      </w:pPr>
-      <w:r>
-        <w:rPr>
-          <w:rFonts w:ascii="Cascadia Mono" w:hAnsi="Cascadia Mono" w:cs="Cascadia Mono"/>
-          <w:color w:val="000000"/>
-          <w:sz w:val="18"/>
-          <w:szCs w:val="18"/>
+          <w:sz w:val="19"/>
+          <w:szCs w:val="19"/>
+          <w:lang w:val="en-US"/>
+        </w:rPr>
+      </w:pPr>
+      <w:r>
+        <w:rPr>
+          <w:rFonts w:ascii="Cascadia Mono" w:hAnsi="Cascadia Mono" w:cs="Cascadia Mono"/>
+          <w:color w:val="0000FF"/>
+          <w:sz w:val="19"/>
+          <w:szCs w:val="19"/>
+          <w:lang w:val="en-US"/>
+        </w:rPr>
+        <w:t>void</w:t>
+      </w:r>
+      <w:r>
+        <w:rPr>
+          <w:rFonts w:ascii="Cascadia Mono" w:hAnsi="Cascadia Mono" w:cs="Cascadia Mono"/>
+          <w:color w:val="000000"/>
+          <w:sz w:val="19"/>
+          <w:szCs w:val="19"/>
+          <w:lang w:val="en-US"/>
+        </w:rPr>
+        <w:t xml:space="preserve"> </w:t>
+      </w:r>
+      <w:proofErr w:type="spellStart"/>
+      <w:proofErr w:type="gramStart"/>
+      <w:r>
+        <w:rPr>
+          <w:rFonts w:ascii="Cascadia Mono" w:hAnsi="Cascadia Mono" w:cs="Cascadia Mono"/>
+          <w:color w:val="000000"/>
+          <w:sz w:val="19"/>
+          <w:szCs w:val="19"/>
+          <w:lang w:val="en-US"/>
+        </w:rPr>
+        <w:t>setName</w:t>
+      </w:r>
+      <w:proofErr w:type="spellEnd"/>
+      <w:r>
+        <w:rPr>
+          <w:rFonts w:ascii="Cascadia Mono" w:hAnsi="Cascadia Mono" w:cs="Cascadia Mono"/>
+          <w:color w:val="000000"/>
+          <w:sz w:val="19"/>
+          <w:szCs w:val="19"/>
+          <w:lang w:val="en-US"/>
+        </w:rPr>
+        <w:t>(</w:t>
+      </w:r>
+      <w:proofErr w:type="gramEnd"/>
+      <w:r>
+        <w:rPr>
+          <w:rFonts w:ascii="Cascadia Mono" w:hAnsi="Cascadia Mono" w:cs="Cascadia Mono"/>
+          <w:color w:val="2B91AF"/>
+          <w:sz w:val="19"/>
+          <w:szCs w:val="19"/>
+          <w:lang w:val="en-US"/>
+        </w:rPr>
+        <w:t>string</w:t>
+      </w:r>
+      <w:r>
+        <w:rPr>
+          <w:rFonts w:ascii="Cascadia Mono" w:hAnsi="Cascadia Mono" w:cs="Cascadia Mono"/>
+          <w:color w:val="000000"/>
+          <w:sz w:val="19"/>
+          <w:szCs w:val="19"/>
+          <w:lang w:val="en-US"/>
+        </w:rPr>
+        <w:t xml:space="preserve">&amp; </w:t>
+      </w:r>
+      <w:proofErr w:type="spellStart"/>
+      <w:r>
+        <w:rPr>
+          <w:rFonts w:ascii="Cascadia Mono" w:hAnsi="Cascadia Mono" w:cs="Cascadia Mono"/>
+          <w:color w:val="808080"/>
+          <w:sz w:val="19"/>
+          <w:szCs w:val="19"/>
+          <w:lang w:val="en-US"/>
+        </w:rPr>
+        <w:t>newName</w:t>
+      </w:r>
+      <w:proofErr w:type="spellEnd"/>
+      <w:r>
+        <w:rPr>
+          <w:rFonts w:ascii="Cascadia Mono" w:hAnsi="Cascadia Mono" w:cs="Cascadia Mono"/>
+          <w:color w:val="000000"/>
+          <w:sz w:val="19"/>
+          <w:szCs w:val="19"/>
+          <w:lang w:val="en-US"/>
+        </w:rPr>
+        <w:t>){</w:t>
+      </w:r>
+    </w:p>
+    <w:p>
+      <w:pPr>
+        <w:autoSpaceDE w:val="0"/>
+        <w:autoSpaceDN w:val="0"/>
+        <w:adjustRightInd w:val="0"/>
+        <w:spacing w:after="0" w:line="240" w:lineRule="auto"/>
+        <w:rPr>
+          <w:rFonts w:ascii="Cascadia Mono" w:hAnsi="Cascadia Mono" w:cs="Cascadia Mono"/>
+          <w:color w:val="000000"/>
+          <w:sz w:val="19"/>
+          <w:szCs w:val="19"/>
+          <w:lang w:val="en-US"/>
+        </w:rPr>
+      </w:pPr>
+      <w:r>
+        <w:rPr>
+          <w:rFonts w:ascii="Cascadia Mono" w:hAnsi="Cascadia Mono" w:cs="Cascadia Mono"/>
+          <w:color w:val="000000"/>
+          <w:sz w:val="19"/>
+          <w:szCs w:val="19"/>
+          <w:lang w:val="en-US"/>
+        </w:rPr>
+        <w:t xml:space="preserve">        </w:t>
+      </w:r>
+      <w:proofErr w:type="spellStart"/>
+      <w:r>
+        <w:rPr>
+          <w:rFonts w:ascii="Cascadia Mono" w:hAnsi="Cascadia Mono" w:cs="Cascadia Mono"/>
+          <w:color w:val="000000"/>
+          <w:sz w:val="19"/>
+          <w:szCs w:val="19"/>
+          <w:lang w:val="en-US"/>
+        </w:rPr>
+        <w:t>nameLink</w:t>
+      </w:r>
+      <w:proofErr w:type="spellEnd"/>
+      <w:r>
+        <w:rPr>
+          <w:rFonts w:ascii="Cascadia Mono" w:hAnsi="Cascadia Mono" w:cs="Cascadia Mono"/>
+          <w:color w:val="000000"/>
+          <w:sz w:val="19"/>
+          <w:szCs w:val="19"/>
+          <w:lang w:val="en-US"/>
+        </w:rPr>
+        <w:t xml:space="preserve"> </w:t>
+      </w:r>
+      <w:r>
+        <w:rPr>
+          <w:rFonts w:ascii="Cascadia Mono" w:hAnsi="Cascadia Mono" w:cs="Cascadia Mono"/>
+          <w:color w:val="008080"/>
+          <w:sz w:val="19"/>
+          <w:szCs w:val="19"/>
+          <w:lang w:val="en-US"/>
+        </w:rPr>
+        <w:t>=</w:t>
+      </w:r>
+      <w:r>
+        <w:rPr>
+          <w:rFonts w:ascii="Cascadia Mono" w:hAnsi="Cascadia Mono" w:cs="Cascadia Mono"/>
+          <w:color w:val="000000"/>
+          <w:sz w:val="19"/>
+          <w:szCs w:val="19"/>
+          <w:lang w:val="en-US"/>
+        </w:rPr>
+        <w:t xml:space="preserve"> </w:t>
+      </w:r>
+      <w:proofErr w:type="spellStart"/>
+      <w:r>
+        <w:rPr>
+          <w:rFonts w:ascii="Cascadia Mono" w:hAnsi="Cascadia Mono" w:cs="Cascadia Mono"/>
+          <w:color w:val="808080"/>
+          <w:sz w:val="19"/>
+          <w:szCs w:val="19"/>
+          <w:lang w:val="en-US"/>
+        </w:rPr>
+        <w:t>newName</w:t>
+      </w:r>
+      <w:proofErr w:type="spellEnd"/>
+      <w:r>
+        <w:rPr>
+          <w:rFonts w:ascii="Cascadia Mono" w:hAnsi="Cascadia Mono" w:cs="Cascadia Mono"/>
+          <w:color w:val="000000"/>
+          <w:sz w:val="19"/>
+          <w:szCs w:val="19"/>
+          <w:lang w:val="en-US"/>
+        </w:rPr>
+        <w:t>;</w:t>
+      </w:r>
+    </w:p>
+    <w:p>
+      <w:pPr>
+        <w:autoSpaceDE w:val="0"/>
+        <w:autoSpaceDN w:val="0"/>
+        <w:adjustRightInd w:val="0"/>
+        <w:spacing w:after="0" w:line="240" w:lineRule="auto"/>
+        <w:rPr>
+          <w:rFonts w:ascii="Cascadia Mono" w:hAnsi="Cascadia Mono" w:cs="Cascadia Mono"/>
+          <w:color w:val="000000"/>
+          <w:sz w:val="19"/>
+          <w:szCs w:val="19"/>
+          <w:lang w:val="en-US"/>
+        </w:rPr>
+      </w:pPr>
+      <w:r>
+        <w:rPr>
+          <w:rFonts w:ascii="Cascadia Mono" w:hAnsi="Cascadia Mono" w:cs="Cascadia Mono"/>
+          <w:color w:val="000000"/>
+          <w:sz w:val="19"/>
+          <w:szCs w:val="19"/>
+          <w:lang w:val="en-US"/>
+        </w:rPr>
+        <w:t xml:space="preserve">    }</w:t>
+      </w:r>
+    </w:p>
+    <w:p>
+      <w:pPr>
+        <w:autoSpaceDE w:val="0"/>
+        <w:autoSpaceDN w:val="0"/>
+        <w:adjustRightInd w:val="0"/>
+        <w:spacing w:after="0" w:line="240" w:lineRule="auto"/>
+        <w:rPr>
+          <w:rFonts w:ascii="Cascadia Mono" w:hAnsi="Cascadia Mono" w:cs="Cascadia Mono"/>
+          <w:color w:val="000000"/>
+          <w:sz w:val="19"/>
+          <w:szCs w:val="19"/>
+          <w:lang w:val="en-US"/>
+        </w:rPr>
+      </w:pPr>
+    </w:p>
+    <w:p>
+      <w:pPr>
+        <w:autoSpaceDE w:val="0"/>
+        <w:autoSpaceDN w:val="0"/>
+        <w:adjustRightInd w:val="0"/>
+        <w:spacing w:after="0" w:line="240" w:lineRule="auto"/>
+        <w:rPr>
+          <w:rFonts w:ascii="Cascadia Mono" w:hAnsi="Cascadia Mono" w:cs="Cascadia Mono"/>
+          <w:color w:val="000000"/>
+          <w:sz w:val="19"/>
+          <w:szCs w:val="19"/>
+          <w:lang w:val="en-US"/>
+        </w:rPr>
+      </w:pPr>
+      <w:r>
+        <w:rPr>
+          <w:rFonts w:ascii="Cascadia Mono" w:hAnsi="Cascadia Mono" w:cs="Cascadia Mono"/>
+          <w:color w:val="000000"/>
+          <w:sz w:val="19"/>
+          <w:szCs w:val="19"/>
           <w:lang w:val="en-US"/>
         </w:rPr>
         <w:t xml:space="preserve">    </w:t>
@@ -13578,6 +13744,192 @@
         <w:rPr>
           <w:rFonts w:ascii="Cascadia Mono" w:hAnsi="Cascadia Mono" w:cs="Cascadia Mono"/>
           <w:color w:val="2B91AF"/>
+          <w:sz w:val="19"/>
+          <w:szCs w:val="19"/>
+          <w:lang w:val="en-US"/>
+        </w:rPr>
+        <w:t>string</w:t>
+      </w:r>
+      <w:r>
+        <w:rPr>
+          <w:rFonts w:ascii="Cascadia Mono" w:hAnsi="Cascadia Mono" w:cs="Cascadia Mono"/>
+          <w:color w:val="000000"/>
+          <w:sz w:val="19"/>
+          <w:szCs w:val="19"/>
+          <w:lang w:val="en-US"/>
+        </w:rPr>
+        <w:t xml:space="preserve"> </w:t>
+      </w:r>
+      <w:proofErr w:type="spellStart"/>
+      <w:proofErr w:type="gramStart"/>
+      <w:r>
+        <w:rPr>
+          <w:rFonts w:ascii="Cascadia Mono" w:hAnsi="Cascadia Mono" w:cs="Cascadia Mono"/>
+          <w:color w:val="000000"/>
+          <w:sz w:val="19"/>
+          <w:szCs w:val="19"/>
+          <w:lang w:val="en-US"/>
+        </w:rPr>
+        <w:t>getName</w:t>
+      </w:r>
+      <w:proofErr w:type="spellEnd"/>
+      <w:r>
+        <w:rPr>
+          <w:rFonts w:ascii="Cascadia Mono" w:hAnsi="Cascadia Mono" w:cs="Cascadia Mono"/>
+          <w:color w:val="000000"/>
+          <w:sz w:val="19"/>
+          <w:szCs w:val="19"/>
+          <w:lang w:val="en-US"/>
+        </w:rPr>
+        <w:t>(</w:t>
+      </w:r>
+      <w:proofErr w:type="gramEnd"/>
+      <w:r>
+        <w:rPr>
+          <w:rFonts w:ascii="Cascadia Mono" w:hAnsi="Cascadia Mono" w:cs="Cascadia Mono"/>
+          <w:color w:val="000000"/>
+          <w:sz w:val="19"/>
+          <w:szCs w:val="19"/>
+          <w:lang w:val="en-US"/>
+        </w:rPr>
+        <w:t>) {</w:t>
+      </w:r>
+    </w:p>
+    <w:p>
+      <w:pPr>
+        <w:autoSpaceDE w:val="0"/>
+        <w:autoSpaceDN w:val="0"/>
+        <w:adjustRightInd w:val="0"/>
+        <w:spacing w:after="0" w:line="240" w:lineRule="auto"/>
+        <w:rPr>
+          <w:rFonts w:ascii="Cascadia Mono" w:hAnsi="Cascadia Mono" w:cs="Cascadia Mono"/>
+          <w:color w:val="000000"/>
+          <w:sz w:val="19"/>
+          <w:szCs w:val="19"/>
+          <w:lang w:val="en-US"/>
+        </w:rPr>
+      </w:pPr>
+      <w:r>
+        <w:rPr>
+          <w:rFonts w:ascii="Cascadia Mono" w:hAnsi="Cascadia Mono" w:cs="Cascadia Mono"/>
+          <w:color w:val="000000"/>
+          <w:sz w:val="19"/>
+          <w:szCs w:val="19"/>
+          <w:lang w:val="en-US"/>
+        </w:rPr>
+        <w:t xml:space="preserve">        </w:t>
+      </w:r>
+      <w:r>
+        <w:rPr>
+          <w:rFonts w:ascii="Cascadia Mono" w:hAnsi="Cascadia Mono" w:cs="Cascadia Mono"/>
+          <w:color w:val="0000FF"/>
+          <w:sz w:val="19"/>
+          <w:szCs w:val="19"/>
+          <w:lang w:val="en-US"/>
+        </w:rPr>
+        <w:t>return</w:t>
+      </w:r>
+      <w:r>
+        <w:rPr>
+          <w:rFonts w:ascii="Cascadia Mono" w:hAnsi="Cascadia Mono" w:cs="Cascadia Mono"/>
+          <w:color w:val="000000"/>
+          <w:sz w:val="19"/>
+          <w:szCs w:val="19"/>
+          <w:lang w:val="en-US"/>
+        </w:rPr>
+        <w:t xml:space="preserve"> </w:t>
+      </w:r>
+      <w:proofErr w:type="spellStart"/>
+      <w:r>
+        <w:rPr>
+          <w:rFonts w:ascii="Cascadia Mono" w:hAnsi="Cascadia Mono" w:cs="Cascadia Mono"/>
+          <w:color w:val="000000"/>
+          <w:sz w:val="19"/>
+          <w:szCs w:val="19"/>
+          <w:lang w:val="en-US"/>
+        </w:rPr>
+        <w:t>nameLink</w:t>
+      </w:r>
+      <w:proofErr w:type="spellEnd"/>
+      <w:r>
+        <w:rPr>
+          <w:rFonts w:ascii="Cascadia Mono" w:hAnsi="Cascadia Mono" w:cs="Cascadia Mono"/>
+          <w:color w:val="000000"/>
+          <w:sz w:val="19"/>
+          <w:szCs w:val="19"/>
+          <w:lang w:val="en-US"/>
+        </w:rPr>
+        <w:t>;</w:t>
+      </w:r>
+    </w:p>
+    <w:p>
+      <w:pPr>
+        <w:autoSpaceDE w:val="0"/>
+        <w:autoSpaceDN w:val="0"/>
+        <w:adjustRightInd w:val="0"/>
+        <w:spacing w:after="0" w:line="240" w:lineRule="auto"/>
+        <w:rPr>
+          <w:rFonts w:ascii="Cascadia Mono" w:hAnsi="Cascadia Mono" w:cs="Cascadia Mono"/>
+          <w:color w:val="000000"/>
+          <w:sz w:val="18"/>
+          <w:szCs w:val="18"/>
+          <w:lang w:val="en-US"/>
+        </w:rPr>
+      </w:pPr>
+      <w:r>
+        <w:rPr>
+          <w:rFonts w:ascii="Cascadia Mono" w:hAnsi="Cascadia Mono" w:cs="Cascadia Mono"/>
+          <w:color w:val="000000"/>
+          <w:sz w:val="19"/>
+          <w:szCs w:val="19"/>
+          <w:lang w:val="en-US"/>
+        </w:rPr>
+        <w:t xml:space="preserve">    }</w:t>
+      </w:r>
+    </w:p>
+    <w:p>
+      <w:pPr>
+        <w:autoSpaceDE w:val="0"/>
+        <w:autoSpaceDN w:val="0"/>
+        <w:adjustRightInd w:val="0"/>
+        <w:spacing w:after="0" w:line="240" w:lineRule="auto"/>
+        <w:rPr>
+          <w:rFonts w:ascii="Cascadia Mono" w:hAnsi="Cascadia Mono" w:cs="Cascadia Mono"/>
+          <w:color w:val="000000"/>
+          <w:sz w:val="18"/>
+          <w:szCs w:val="18"/>
+          <w:lang w:val="en-US"/>
+        </w:rPr>
+      </w:pPr>
+    </w:p>
+    <w:p>
+      <w:pPr>
+        <w:autoSpaceDE w:val="0"/>
+        <w:autoSpaceDN w:val="0"/>
+        <w:adjustRightInd w:val="0"/>
+        <w:spacing w:after="0" w:line="240" w:lineRule="auto"/>
+        <w:rPr>
+          <w:rFonts w:ascii="Cascadia Mono" w:hAnsi="Cascadia Mono" w:cs="Cascadia Mono"/>
+          <w:color w:val="000000"/>
+          <w:sz w:val="18"/>
+          <w:szCs w:val="18"/>
+          <w:lang w:val="en-US"/>
+        </w:rPr>
+      </w:pPr>
+      <w:r>
+        <w:rPr>
+          <w:rFonts w:ascii="Cascadia Mono" w:hAnsi="Cascadia Mono" w:cs="Cascadia Mono"/>
+          <w:color w:val="000000"/>
+          <w:sz w:val="18"/>
+          <w:szCs w:val="18"/>
+          <w:lang w:val="en-US"/>
+        </w:rPr>
+        <w:t xml:space="preserve">    </w:t>
+      </w:r>
+      <w:r>
+        <w:rPr>
+          <w:rFonts w:ascii="Cascadia Mono" w:hAnsi="Cascadia Mono" w:cs="Cascadia Mono"/>
+          <w:color w:val="2B91AF"/>
           <w:sz w:val="18"/>
           <w:szCs w:val="18"/>
           <w:lang w:val="en-US"/>
@@ -14794,6 +15146,7 @@
           <w:szCs w:val="18"/>
           <w:lang w:val="en-US"/>
         </w:rPr>
+        <w:lastRenderedPageBreak/>
         <w:t xml:space="preserve">            series[</w:t>
       </w:r>
       <w:proofErr w:type="spellStart"/>
@@ -15244,7 +15597,6 @@
           <w:szCs w:val="18"/>
           <w:lang w:val="en-US"/>
         </w:rPr>
-        <w:lastRenderedPageBreak/>
         <w:t xml:space="preserve">    </w:t>
       </w:r>
       <w:proofErr w:type="spellStart"/>
@@ -16454,18 +16806,24 @@
         <w:ind w:firstLine="284"/>
         <w:jc w:val="both"/>
         <w:rPr>
-          <w:rFonts w:ascii="Arial Narrow" w:hAnsi="Arial Narrow"/>
-        </w:rPr>
-      </w:pPr>
-      <w:r>
-        <w:rPr>
-          <w:rFonts w:ascii="Arial Narrow" w:hAnsi="Arial Narrow"/>
+          <w:rFonts w:ascii="Cascadia Mono" w:hAnsi="Cascadia Mono" w:cs="Cascadia Mono"/>
+          <w:color w:val="000000"/>
+          <w:sz w:val="18"/>
+          <w:szCs w:val="18"/>
+        </w:rPr>
+      </w:pPr>
+      <w:r>
+        <w:rPr>
+          <w:rFonts w:ascii="Cascadia Mono" w:hAnsi="Cascadia Mono" w:cs="Cascadia Mono"/>
+          <w:color w:val="000000"/>
+          <w:sz w:val="18"/>
+          <w:szCs w:val="18"/>
         </w:rPr>
         <w:drawing>
-          <wp:inline distT="0" distB="0" distL="0" distR="0" wp14:anchorId="59756575" wp14:editId="3E1BE9BB">
-            <wp:extent cx="3246401" cy="3124471"/>
-            <wp:effectExtent l="0" t="0" r="0" b="0"/>
-            <wp:docPr id="1" name="Рисунок 1"/>
+          <wp:inline distT="0" distB="0" distL="0" distR="0" wp14:anchorId="41C41AFF" wp14:editId="4D9206EE">
+            <wp:extent cx="5731510" cy="2459355"/>
+            <wp:effectExtent l="0" t="0" r="2540" b="0"/>
+            <wp:docPr id="2" name="Рисунок 2"/>
             <wp:cNvGraphicFramePr>
               <a:graphicFrameLocks xmlns:a="http://schemas.openxmlformats.org/drawingml/2006/main" noChangeAspect="1"/>
             </wp:cNvGraphicFramePr>
@@ -16485,7 +16843,58 @@
                   <pic:spPr>
                     <a:xfrm>
                       <a:off x="0" y="0"/>
-                      <a:ext cx="3246401" cy="3124471"/>
+                      <a:ext cx="5731510" cy="2459355"/>
+                    </a:xfrm>
+                    <a:prstGeom prst="rect">
+                      <a:avLst/>
+                    </a:prstGeom>
+                  </pic:spPr>
+                </pic:pic>
+              </a:graphicData>
+            </a:graphic>
+          </wp:inline>
+        </w:drawing>
+      </w:r>
+    </w:p>
+    <w:p>
+      <w:pPr>
+        <w:ind w:firstLine="284"/>
+        <w:jc w:val="both"/>
+        <w:rPr>
+          <w:rFonts w:ascii="Arial Narrow" w:hAnsi="Arial Narrow"/>
+        </w:rPr>
+      </w:pPr>
+      <w:r>
+        <w:rPr>
+          <w:rFonts w:ascii="Arial Narrow" w:hAnsi="Arial Narrow"/>
+          <w:noProof/>
+          <w:lang w:val="en-US"/>
+        </w:rPr>
+        <w:drawing>
+          <wp:inline distT="0" distB="0" distL="0" distR="0" wp14:anchorId="59756575" wp14:editId="3E1BE9BB">
+            <wp:extent cx="2514600" cy="2420156"/>
+            <wp:effectExtent l="0" t="0" r="0" b="0"/>
+            <wp:docPr id="1" name="Рисунок 1"/>
+            <wp:cNvGraphicFramePr>
+              <a:graphicFrameLocks xmlns:a="http://schemas.openxmlformats.org/drawingml/2006/main" noChangeAspect="1"/>
+            </wp:cNvGraphicFramePr>
+            <a:graphic xmlns:a="http://schemas.openxmlformats.org/drawingml/2006/main">
+              <a:graphicData uri="http://schemas.openxmlformats.org/drawingml/2006/picture">
+                <pic:pic xmlns:pic="http://schemas.openxmlformats.org/drawingml/2006/picture">
+                  <pic:nvPicPr>
+                    <pic:cNvPr id="1" name=""/>
+                    <pic:cNvPicPr/>
+                  </pic:nvPicPr>
+                  <pic:blipFill>
+                    <a:blip r:embed="rId5"/>
+                    <a:stretch>
+                      <a:fillRect/>
+                    </a:stretch>
+                  </pic:blipFill>
+                  <pic:spPr>
+                    <a:xfrm>
+                      <a:off x="0" y="0"/>
+                      <a:ext cx="2541544" cy="2446088"/>
                     </a:xfrm>
                     <a:prstGeom prst="rect">
                       <a:avLst/>

</xml_diff>

<commit_message>
os_1 and fixed ppois
</commit_message>
<xml_diff>
--- a/2 year/PPOIS/docs/ППОИС3.docx
+++ b/2 year/PPOIS/docs/ППОИС3.docx
@@ -13137,369 +13137,49 @@
         <w:rPr>
           <w:rFonts w:ascii="Cascadia Mono" w:hAnsi="Cascadia Mono" w:cs="Cascadia Mono"/>
           <w:color w:val="000000"/>
-          <w:sz w:val="18"/>
-          <w:szCs w:val="18"/>
-          <w:lang w:val="en-US"/>
-        </w:rPr>
-      </w:pPr>
-      <w:r>
-        <w:rPr>
-          <w:rFonts w:ascii="Cascadia Mono" w:hAnsi="Cascadia Mono" w:cs="Cascadia Mono"/>
-          <w:color w:val="000000"/>
-          <w:sz w:val="18"/>
-          <w:szCs w:val="18"/>
-          <w:lang w:val="en-US"/>
-        </w:rPr>
-        <w:t xml:space="preserve">    ~</w:t>
-      </w:r>
-      <w:proofErr w:type="gramStart"/>
-      <w:r>
-        <w:rPr>
-          <w:rFonts w:ascii="Cascadia Mono" w:hAnsi="Cascadia Mono" w:cs="Cascadia Mono"/>
-          <w:color w:val="000000"/>
-          <w:sz w:val="18"/>
-          <w:szCs w:val="18"/>
-          <w:lang w:val="en-US"/>
-        </w:rPr>
-        <w:t>Season(</w:t>
-      </w:r>
-      <w:proofErr w:type="gramEnd"/>
-      <w:r>
-        <w:rPr>
-          <w:rFonts w:ascii="Cascadia Mono" w:hAnsi="Cascadia Mono" w:cs="Cascadia Mono"/>
-          <w:color w:val="000000"/>
-          <w:sz w:val="18"/>
-          <w:szCs w:val="18"/>
-          <w:lang w:val="en-US"/>
-        </w:rPr>
-        <w:t>) {</w:t>
-      </w:r>
-    </w:p>
-    <w:p>
-      <w:pPr>
-        <w:autoSpaceDE w:val="0"/>
-        <w:autoSpaceDN w:val="0"/>
-        <w:adjustRightInd w:val="0"/>
-        <w:spacing w:after="0" w:line="240" w:lineRule="auto"/>
-        <w:rPr>
-          <w:rFonts w:ascii="Cascadia Mono" w:hAnsi="Cascadia Mono" w:cs="Cascadia Mono"/>
-          <w:color w:val="000000"/>
-          <w:sz w:val="18"/>
-          <w:szCs w:val="18"/>
-          <w:lang w:val="en-US"/>
-        </w:rPr>
-      </w:pPr>
-      <w:r>
-        <w:rPr>
-          <w:rFonts w:ascii="Cascadia Mono" w:hAnsi="Cascadia Mono" w:cs="Cascadia Mono"/>
-          <w:color w:val="000000"/>
-          <w:sz w:val="18"/>
-          <w:szCs w:val="18"/>
-          <w:lang w:val="en-US"/>
-        </w:rPr>
-        <w:t xml:space="preserve">        </w:t>
-      </w:r>
-      <w:proofErr w:type="spellStart"/>
-      <w:r>
-        <w:rPr>
-          <w:rFonts w:ascii="Cascadia Mono" w:hAnsi="Cascadia Mono" w:cs="Cascadia Mono"/>
-          <w:color w:val="000000"/>
-          <w:sz w:val="18"/>
-          <w:szCs w:val="18"/>
-          <w:lang w:val="en-US"/>
-        </w:rPr>
-        <w:t>cout</w:t>
-      </w:r>
-      <w:proofErr w:type="spellEnd"/>
-      <w:r>
-        <w:rPr>
-          <w:rFonts w:ascii="Cascadia Mono" w:hAnsi="Cascadia Mono" w:cs="Cascadia Mono"/>
-          <w:color w:val="000000"/>
-          <w:sz w:val="18"/>
-          <w:szCs w:val="18"/>
-          <w:lang w:val="en-US"/>
-        </w:rPr>
-        <w:t xml:space="preserve"> </w:t>
-      </w:r>
-      <w:r>
-        <w:rPr>
-          <w:rFonts w:ascii="Cascadia Mono" w:hAnsi="Cascadia Mono" w:cs="Cascadia Mono"/>
-          <w:color w:val="008080"/>
-          <w:sz w:val="18"/>
-          <w:szCs w:val="18"/>
-          <w:lang w:val="en-US"/>
-        </w:rPr>
-        <w:t>&lt;&lt;</w:t>
-      </w:r>
-      <w:r>
-        <w:rPr>
-          <w:rFonts w:ascii="Cascadia Mono" w:hAnsi="Cascadia Mono" w:cs="Cascadia Mono"/>
-          <w:color w:val="000000"/>
-          <w:sz w:val="18"/>
-          <w:szCs w:val="18"/>
-          <w:lang w:val="en-US"/>
-        </w:rPr>
-        <w:t xml:space="preserve"> </w:t>
-      </w:r>
-      <w:r>
-        <w:rPr>
-          <w:rFonts w:ascii="Cascadia Mono" w:hAnsi="Cascadia Mono" w:cs="Cascadia Mono"/>
-          <w:color w:val="A31515"/>
-          <w:sz w:val="18"/>
-          <w:szCs w:val="18"/>
-          <w:lang w:val="en-US"/>
-        </w:rPr>
-        <w:t>"Deleting "</w:t>
-      </w:r>
-      <w:r>
-        <w:rPr>
-          <w:rFonts w:ascii="Cascadia Mono" w:hAnsi="Cascadia Mono" w:cs="Cascadia Mono"/>
-          <w:color w:val="000000"/>
-          <w:sz w:val="18"/>
-          <w:szCs w:val="18"/>
-          <w:lang w:val="en-US"/>
-        </w:rPr>
-        <w:t xml:space="preserve"> </w:t>
-      </w:r>
-      <w:r>
-        <w:rPr>
-          <w:rFonts w:ascii="Cascadia Mono" w:hAnsi="Cascadia Mono" w:cs="Cascadia Mono"/>
-          <w:color w:val="008080"/>
-          <w:sz w:val="18"/>
-          <w:szCs w:val="18"/>
-          <w:lang w:val="en-US"/>
-        </w:rPr>
-        <w:t>&lt;&lt;</w:t>
-      </w:r>
-      <w:r>
-        <w:rPr>
-          <w:rFonts w:ascii="Cascadia Mono" w:hAnsi="Cascadia Mono" w:cs="Cascadia Mono"/>
-          <w:color w:val="000000"/>
-          <w:sz w:val="18"/>
-          <w:szCs w:val="18"/>
-          <w:lang w:val="en-US"/>
-        </w:rPr>
-        <w:t xml:space="preserve"> name </w:t>
-      </w:r>
-      <w:r>
-        <w:rPr>
-          <w:rFonts w:ascii="Cascadia Mono" w:hAnsi="Cascadia Mono" w:cs="Cascadia Mono"/>
-          <w:color w:val="008080"/>
-          <w:sz w:val="18"/>
-          <w:szCs w:val="18"/>
-          <w:lang w:val="en-US"/>
-        </w:rPr>
-        <w:t>&lt;&lt;</w:t>
-      </w:r>
-      <w:r>
-        <w:rPr>
-          <w:rFonts w:ascii="Cascadia Mono" w:hAnsi="Cascadia Mono" w:cs="Cascadia Mono"/>
-          <w:color w:val="000000"/>
-          <w:sz w:val="18"/>
-          <w:szCs w:val="18"/>
-          <w:lang w:val="en-US"/>
-        </w:rPr>
-        <w:t xml:space="preserve"> </w:t>
-      </w:r>
-      <w:r>
-        <w:rPr>
-          <w:rFonts w:ascii="Cascadia Mono" w:hAnsi="Cascadia Mono" w:cs="Cascadia Mono"/>
-          <w:color w:val="A31515"/>
-          <w:sz w:val="18"/>
-          <w:szCs w:val="18"/>
-          <w:lang w:val="en-US"/>
-        </w:rPr>
-        <w:t>" Season with "</w:t>
-      </w:r>
-      <w:r>
-        <w:rPr>
-          <w:rFonts w:ascii="Cascadia Mono" w:hAnsi="Cascadia Mono" w:cs="Cascadia Mono"/>
-          <w:color w:val="000000"/>
-          <w:sz w:val="18"/>
-          <w:szCs w:val="18"/>
-          <w:lang w:val="en-US"/>
-        </w:rPr>
-        <w:t xml:space="preserve"> </w:t>
-      </w:r>
-      <w:r>
-        <w:rPr>
-          <w:rFonts w:ascii="Cascadia Mono" w:hAnsi="Cascadia Mono" w:cs="Cascadia Mono"/>
-          <w:color w:val="008080"/>
-          <w:sz w:val="18"/>
-          <w:szCs w:val="18"/>
-          <w:lang w:val="en-US"/>
-        </w:rPr>
-        <w:t>&lt;&lt;</w:t>
-      </w:r>
-      <w:r>
-        <w:rPr>
-          <w:rFonts w:ascii="Cascadia Mono" w:hAnsi="Cascadia Mono" w:cs="Cascadia Mono"/>
-          <w:color w:val="000000"/>
-          <w:sz w:val="18"/>
-          <w:szCs w:val="18"/>
-          <w:lang w:val="en-US"/>
-        </w:rPr>
-        <w:t xml:space="preserve"> size </w:t>
-      </w:r>
-      <w:r>
-        <w:rPr>
-          <w:rFonts w:ascii="Cascadia Mono" w:hAnsi="Cascadia Mono" w:cs="Cascadia Mono"/>
-          <w:color w:val="008080"/>
-          <w:sz w:val="18"/>
-          <w:szCs w:val="18"/>
-          <w:lang w:val="en-US"/>
-        </w:rPr>
-        <w:t>&lt;&lt;</w:t>
-      </w:r>
-      <w:r>
-        <w:rPr>
-          <w:rFonts w:ascii="Cascadia Mono" w:hAnsi="Cascadia Mono" w:cs="Cascadia Mono"/>
-          <w:color w:val="000000"/>
-          <w:sz w:val="18"/>
-          <w:szCs w:val="18"/>
-          <w:lang w:val="en-US"/>
-        </w:rPr>
-        <w:t xml:space="preserve"> </w:t>
-      </w:r>
-      <w:r>
-        <w:rPr>
-          <w:rFonts w:ascii="Cascadia Mono" w:hAnsi="Cascadia Mono" w:cs="Cascadia Mono"/>
-          <w:color w:val="A31515"/>
-          <w:sz w:val="18"/>
-          <w:szCs w:val="18"/>
-          <w:lang w:val="en-US"/>
-        </w:rPr>
-        <w:t xml:space="preserve">" </w:t>
-      </w:r>
-      <w:proofErr w:type="spellStart"/>
-      <w:r>
-        <w:rPr>
-          <w:rFonts w:ascii="Cascadia Mono" w:hAnsi="Cascadia Mono" w:cs="Cascadia Mono"/>
-          <w:color w:val="A31515"/>
-          <w:sz w:val="18"/>
-          <w:szCs w:val="18"/>
-          <w:lang w:val="en-US"/>
-        </w:rPr>
-        <w:t>epizodes</w:t>
-      </w:r>
-      <w:proofErr w:type="spellEnd"/>
-      <w:r>
-        <w:rPr>
-          <w:rFonts w:ascii="Cascadia Mono" w:hAnsi="Cascadia Mono" w:cs="Cascadia Mono"/>
-          <w:color w:val="A31515"/>
-          <w:sz w:val="18"/>
-          <w:szCs w:val="18"/>
-          <w:lang w:val="en-US"/>
-        </w:rPr>
-        <w:t>"</w:t>
-      </w:r>
-      <w:r>
-        <w:rPr>
-          <w:rFonts w:ascii="Cascadia Mono" w:hAnsi="Cascadia Mono" w:cs="Cascadia Mono"/>
-          <w:color w:val="000000"/>
-          <w:sz w:val="18"/>
-          <w:szCs w:val="18"/>
-          <w:lang w:val="en-US"/>
-        </w:rPr>
-        <w:t xml:space="preserve"> </w:t>
-      </w:r>
-      <w:r>
-        <w:rPr>
-          <w:rFonts w:ascii="Cascadia Mono" w:hAnsi="Cascadia Mono" w:cs="Cascadia Mono"/>
-          <w:color w:val="008080"/>
-          <w:sz w:val="18"/>
-          <w:szCs w:val="18"/>
-          <w:lang w:val="en-US"/>
-        </w:rPr>
-        <w:t>&lt;&lt;</w:t>
-      </w:r>
-      <w:r>
-        <w:rPr>
-          <w:rFonts w:ascii="Cascadia Mono" w:hAnsi="Cascadia Mono" w:cs="Cascadia Mono"/>
-          <w:color w:val="000000"/>
-          <w:sz w:val="18"/>
-          <w:szCs w:val="18"/>
-          <w:lang w:val="en-US"/>
-        </w:rPr>
-        <w:t xml:space="preserve"> </w:t>
-      </w:r>
-      <w:proofErr w:type="spellStart"/>
-      <w:r>
-        <w:rPr>
-          <w:rFonts w:ascii="Cascadia Mono" w:hAnsi="Cascadia Mono" w:cs="Cascadia Mono"/>
-          <w:color w:val="000000"/>
-          <w:sz w:val="18"/>
-          <w:szCs w:val="18"/>
-          <w:lang w:val="en-US"/>
-        </w:rPr>
-        <w:t>endl</w:t>
-      </w:r>
-      <w:proofErr w:type="spellEnd"/>
-      <w:r>
-        <w:rPr>
-          <w:rFonts w:ascii="Cascadia Mono" w:hAnsi="Cascadia Mono" w:cs="Cascadia Mono"/>
-          <w:color w:val="000000"/>
-          <w:sz w:val="18"/>
-          <w:szCs w:val="18"/>
-          <w:lang w:val="en-US"/>
-        </w:rPr>
-        <w:t>;</w:t>
-      </w:r>
-    </w:p>
-    <w:p>
-      <w:pPr>
-        <w:autoSpaceDE w:val="0"/>
-        <w:autoSpaceDN w:val="0"/>
-        <w:adjustRightInd w:val="0"/>
-        <w:spacing w:after="0" w:line="240" w:lineRule="auto"/>
-        <w:rPr>
-          <w:rFonts w:ascii="Cascadia Mono" w:hAnsi="Cascadia Mono" w:cs="Cascadia Mono"/>
-          <w:color w:val="000000"/>
-          <w:sz w:val="18"/>
-          <w:szCs w:val="18"/>
-          <w:lang w:val="en-US"/>
-        </w:rPr>
-      </w:pPr>
-      <w:r>
-        <w:rPr>
-          <w:rFonts w:ascii="Cascadia Mono" w:hAnsi="Cascadia Mono" w:cs="Cascadia Mono"/>
-          <w:color w:val="000000"/>
-          <w:sz w:val="18"/>
-          <w:szCs w:val="18"/>
-          <w:lang w:val="en-US"/>
-        </w:rPr>
-        <w:t xml:space="preserve">    }</w:t>
-      </w:r>
-    </w:p>
-    <w:p>
-      <w:pPr>
-        <w:autoSpaceDE w:val="0"/>
-        <w:autoSpaceDN w:val="0"/>
-        <w:adjustRightInd w:val="0"/>
-        <w:spacing w:after="0" w:line="240" w:lineRule="auto"/>
-        <w:rPr>
-          <w:rFonts w:ascii="Cascadia Mono" w:hAnsi="Cascadia Mono" w:cs="Cascadia Mono"/>
-          <w:color w:val="000000"/>
-          <w:sz w:val="18"/>
-          <w:szCs w:val="18"/>
-          <w:lang w:val="en-US"/>
-        </w:rPr>
-      </w:pPr>
-    </w:p>
-    <w:p>
-      <w:pPr>
-        <w:autoSpaceDE w:val="0"/>
-        <w:autoSpaceDN w:val="0"/>
-        <w:adjustRightInd w:val="0"/>
-        <w:spacing w:after="0" w:line="240" w:lineRule="auto"/>
-        <w:rPr>
-          <w:rFonts w:ascii="Cascadia Mono" w:hAnsi="Cascadia Mono" w:cs="Cascadia Mono"/>
-          <w:color w:val="000000"/>
           <w:sz w:val="19"/>
           <w:szCs w:val="19"/>
           <w:lang w:val="en-US"/>
         </w:rPr>
       </w:pPr>
+      <w:r>
+        <w:rPr>
+          <w:rFonts w:ascii="Cascadia Mono" w:hAnsi="Cascadia Mono" w:cs="Cascadia Mono"/>
+          <w:color w:val="000000"/>
+          <w:sz w:val="18"/>
+          <w:szCs w:val="18"/>
+          <w:lang w:val="en-US"/>
+        </w:rPr>
+        <w:t xml:space="preserve">    ~Season() {</w:t>
+      </w:r>
+      <w:bookmarkStart w:id="0" w:name="_GoBack"/>
+      <w:bookmarkEnd w:id="0"/>
+    </w:p>
+    <w:p>
+      <w:pPr>
+        <w:autoSpaceDE w:val="0"/>
+        <w:autoSpaceDN w:val="0"/>
+        <w:adjustRightInd w:val="0"/>
+        <w:spacing w:after="0" w:line="240" w:lineRule="auto"/>
+        <w:rPr>
+          <w:rFonts w:ascii="Cascadia Mono" w:hAnsi="Cascadia Mono" w:cs="Cascadia Mono"/>
+          <w:color w:val="000000"/>
+          <w:sz w:val="18"/>
+          <w:szCs w:val="18"/>
+          <w:lang w:val="en-US"/>
+        </w:rPr>
+      </w:pPr>
+      <w:r>
+        <w:rPr>
+          <w:rFonts w:ascii="Cascadia Mono" w:hAnsi="Cascadia Mono" w:cs="Cascadia Mono"/>
+          <w:color w:val="000000"/>
+          <w:sz w:val="19"/>
+          <w:szCs w:val="19"/>
+          <w:lang w:val="en-US"/>
+        </w:rPr>
+        <w:t xml:space="preserve">        </w:t>
+      </w:r>
+      <w:proofErr w:type="gramStart"/>
       <w:r>
         <w:rPr>
           <w:rFonts w:ascii="Cascadia Mono" w:hAnsi="Cascadia Mono" w:cs="Cascadia Mono"/>
@@ -13508,6 +13188,363 @@
           <w:szCs w:val="19"/>
           <w:lang w:val="en-US"/>
         </w:rPr>
+        <w:t>delete[</w:t>
+      </w:r>
+      <w:proofErr w:type="gramEnd"/>
+      <w:r>
+        <w:rPr>
+          <w:rFonts w:ascii="Cascadia Mono" w:hAnsi="Cascadia Mono" w:cs="Cascadia Mono"/>
+          <w:color w:val="0000FF"/>
+          <w:sz w:val="19"/>
+          <w:szCs w:val="19"/>
+          <w:lang w:val="en-US"/>
+        </w:rPr>
+        <w:t>]</w:t>
+      </w:r>
+      <w:r>
+        <w:rPr>
+          <w:rFonts w:ascii="Cascadia Mono" w:hAnsi="Cascadia Mono" w:cs="Cascadia Mono"/>
+          <w:color w:val="000000"/>
+          <w:sz w:val="19"/>
+          <w:szCs w:val="19"/>
+          <w:lang w:val="en-US"/>
+        </w:rPr>
+        <w:t xml:space="preserve"> series;</w:t>
+      </w:r>
+    </w:p>
+    <w:p>
+      <w:pPr>
+        <w:autoSpaceDE w:val="0"/>
+        <w:autoSpaceDN w:val="0"/>
+        <w:adjustRightInd w:val="0"/>
+        <w:spacing w:after="0" w:line="240" w:lineRule="auto"/>
+        <w:rPr>
+          <w:rFonts w:ascii="Cascadia Mono" w:hAnsi="Cascadia Mono" w:cs="Cascadia Mono"/>
+          <w:color w:val="000000"/>
+          <w:sz w:val="18"/>
+          <w:szCs w:val="18"/>
+          <w:lang w:val="en-US"/>
+        </w:rPr>
+      </w:pPr>
+      <w:r>
+        <w:rPr>
+          <w:rFonts w:ascii="Cascadia Mono" w:hAnsi="Cascadia Mono" w:cs="Cascadia Mono"/>
+          <w:color w:val="000000"/>
+          <w:sz w:val="18"/>
+          <w:szCs w:val="18"/>
+          <w:lang w:val="en-US"/>
+        </w:rPr>
+        <w:t xml:space="preserve">        </w:t>
+      </w:r>
+      <w:proofErr w:type="spellStart"/>
+      <w:r>
+        <w:rPr>
+          <w:rFonts w:ascii="Cascadia Mono" w:hAnsi="Cascadia Mono" w:cs="Cascadia Mono"/>
+          <w:color w:val="000000"/>
+          <w:sz w:val="18"/>
+          <w:szCs w:val="18"/>
+          <w:lang w:val="en-US"/>
+        </w:rPr>
+        <w:t>cout</w:t>
+      </w:r>
+      <w:proofErr w:type="spellEnd"/>
+      <w:r>
+        <w:rPr>
+          <w:rFonts w:ascii="Cascadia Mono" w:hAnsi="Cascadia Mono" w:cs="Cascadia Mono"/>
+          <w:color w:val="000000"/>
+          <w:sz w:val="18"/>
+          <w:szCs w:val="18"/>
+          <w:lang w:val="en-US"/>
+        </w:rPr>
+        <w:t xml:space="preserve"> </w:t>
+      </w:r>
+      <w:r>
+        <w:rPr>
+          <w:rFonts w:ascii="Cascadia Mono" w:hAnsi="Cascadia Mono" w:cs="Cascadia Mono"/>
+          <w:color w:val="008080"/>
+          <w:sz w:val="18"/>
+          <w:szCs w:val="18"/>
+          <w:lang w:val="en-US"/>
+        </w:rPr>
+        <w:t>&lt;&lt;</w:t>
+      </w:r>
+      <w:r>
+        <w:rPr>
+          <w:rFonts w:ascii="Cascadia Mono" w:hAnsi="Cascadia Mono" w:cs="Cascadia Mono"/>
+          <w:color w:val="000000"/>
+          <w:sz w:val="18"/>
+          <w:szCs w:val="18"/>
+          <w:lang w:val="en-US"/>
+        </w:rPr>
+        <w:t xml:space="preserve"> </w:t>
+      </w:r>
+      <w:r>
+        <w:rPr>
+          <w:rFonts w:ascii="Cascadia Mono" w:hAnsi="Cascadia Mono" w:cs="Cascadia Mono"/>
+          <w:color w:val="A31515"/>
+          <w:sz w:val="18"/>
+          <w:szCs w:val="18"/>
+          <w:lang w:val="en-US"/>
+        </w:rPr>
+        <w:t>"Deleting "</w:t>
+      </w:r>
+      <w:r>
+        <w:rPr>
+          <w:rFonts w:ascii="Cascadia Mono" w:hAnsi="Cascadia Mono" w:cs="Cascadia Mono"/>
+          <w:color w:val="000000"/>
+          <w:sz w:val="18"/>
+          <w:szCs w:val="18"/>
+          <w:lang w:val="en-US"/>
+        </w:rPr>
+        <w:t xml:space="preserve"> </w:t>
+      </w:r>
+      <w:r>
+        <w:rPr>
+          <w:rFonts w:ascii="Cascadia Mono" w:hAnsi="Cascadia Mono" w:cs="Cascadia Mono"/>
+          <w:color w:val="008080"/>
+          <w:sz w:val="18"/>
+          <w:szCs w:val="18"/>
+          <w:lang w:val="en-US"/>
+        </w:rPr>
+        <w:t>&lt;&lt;</w:t>
+      </w:r>
+      <w:r>
+        <w:rPr>
+          <w:rFonts w:ascii="Cascadia Mono" w:hAnsi="Cascadia Mono" w:cs="Cascadia Mono"/>
+          <w:color w:val="000000"/>
+          <w:sz w:val="18"/>
+          <w:szCs w:val="18"/>
+          <w:lang w:val="en-US"/>
+        </w:rPr>
+        <w:t xml:space="preserve"> name </w:t>
+      </w:r>
+      <w:r>
+        <w:rPr>
+          <w:rFonts w:ascii="Cascadia Mono" w:hAnsi="Cascadia Mono" w:cs="Cascadia Mono"/>
+          <w:color w:val="008080"/>
+          <w:sz w:val="18"/>
+          <w:szCs w:val="18"/>
+          <w:lang w:val="en-US"/>
+        </w:rPr>
+        <w:t>&lt;&lt;</w:t>
+      </w:r>
+      <w:r>
+        <w:rPr>
+          <w:rFonts w:ascii="Cascadia Mono" w:hAnsi="Cascadia Mono" w:cs="Cascadia Mono"/>
+          <w:color w:val="000000"/>
+          <w:sz w:val="18"/>
+          <w:szCs w:val="18"/>
+          <w:lang w:val="en-US"/>
+        </w:rPr>
+        <w:t xml:space="preserve"> </w:t>
+      </w:r>
+      <w:r>
+        <w:rPr>
+          <w:rFonts w:ascii="Cascadia Mono" w:hAnsi="Cascadia Mono" w:cs="Cascadia Mono"/>
+          <w:color w:val="A31515"/>
+          <w:sz w:val="18"/>
+          <w:szCs w:val="18"/>
+          <w:lang w:val="en-US"/>
+        </w:rPr>
+        <w:t>" Season with "</w:t>
+      </w:r>
+      <w:r>
+        <w:rPr>
+          <w:rFonts w:ascii="Cascadia Mono" w:hAnsi="Cascadia Mono" w:cs="Cascadia Mono"/>
+          <w:color w:val="000000"/>
+          <w:sz w:val="18"/>
+          <w:szCs w:val="18"/>
+          <w:lang w:val="en-US"/>
+        </w:rPr>
+        <w:t xml:space="preserve"> </w:t>
+      </w:r>
+      <w:r>
+        <w:rPr>
+          <w:rFonts w:ascii="Cascadia Mono" w:hAnsi="Cascadia Mono" w:cs="Cascadia Mono"/>
+          <w:color w:val="008080"/>
+          <w:sz w:val="18"/>
+          <w:szCs w:val="18"/>
+          <w:lang w:val="en-US"/>
+        </w:rPr>
+        <w:t>&lt;&lt;</w:t>
+      </w:r>
+      <w:r>
+        <w:rPr>
+          <w:rFonts w:ascii="Cascadia Mono" w:hAnsi="Cascadia Mono" w:cs="Cascadia Mono"/>
+          <w:color w:val="000000"/>
+          <w:sz w:val="18"/>
+          <w:szCs w:val="18"/>
+          <w:lang w:val="en-US"/>
+        </w:rPr>
+        <w:t xml:space="preserve"> size </w:t>
+      </w:r>
+      <w:r>
+        <w:rPr>
+          <w:rFonts w:ascii="Cascadia Mono" w:hAnsi="Cascadia Mono" w:cs="Cascadia Mono"/>
+          <w:color w:val="008080"/>
+          <w:sz w:val="18"/>
+          <w:szCs w:val="18"/>
+          <w:lang w:val="en-US"/>
+        </w:rPr>
+        <w:t>&lt;&lt;</w:t>
+      </w:r>
+      <w:r>
+        <w:rPr>
+          <w:rFonts w:ascii="Cascadia Mono" w:hAnsi="Cascadia Mono" w:cs="Cascadia Mono"/>
+          <w:color w:val="000000"/>
+          <w:sz w:val="18"/>
+          <w:szCs w:val="18"/>
+          <w:lang w:val="en-US"/>
+        </w:rPr>
+        <w:t xml:space="preserve"> </w:t>
+      </w:r>
+      <w:r>
+        <w:rPr>
+          <w:rFonts w:ascii="Cascadia Mono" w:hAnsi="Cascadia Mono" w:cs="Cascadia Mono"/>
+          <w:color w:val="A31515"/>
+          <w:sz w:val="18"/>
+          <w:szCs w:val="18"/>
+          <w:lang w:val="en-US"/>
+        </w:rPr>
+        <w:t xml:space="preserve">" </w:t>
+      </w:r>
+      <w:proofErr w:type="spellStart"/>
+      <w:r>
+        <w:rPr>
+          <w:rFonts w:ascii="Cascadia Mono" w:hAnsi="Cascadia Mono" w:cs="Cascadia Mono"/>
+          <w:color w:val="A31515"/>
+          <w:sz w:val="18"/>
+          <w:szCs w:val="18"/>
+          <w:lang w:val="en-US"/>
+        </w:rPr>
+        <w:t>epizodes</w:t>
+      </w:r>
+      <w:proofErr w:type="spellEnd"/>
+      <w:r>
+        <w:rPr>
+          <w:rFonts w:ascii="Cascadia Mono" w:hAnsi="Cascadia Mono" w:cs="Cascadia Mono"/>
+          <w:color w:val="A31515"/>
+          <w:sz w:val="18"/>
+          <w:szCs w:val="18"/>
+          <w:lang w:val="en-US"/>
+        </w:rPr>
+        <w:t>"</w:t>
+      </w:r>
+      <w:r>
+        <w:rPr>
+          <w:rFonts w:ascii="Cascadia Mono" w:hAnsi="Cascadia Mono" w:cs="Cascadia Mono"/>
+          <w:color w:val="000000"/>
+          <w:sz w:val="18"/>
+          <w:szCs w:val="18"/>
+          <w:lang w:val="en-US"/>
+        </w:rPr>
+        <w:t xml:space="preserve"> </w:t>
+      </w:r>
+      <w:r>
+        <w:rPr>
+          <w:rFonts w:ascii="Cascadia Mono" w:hAnsi="Cascadia Mono" w:cs="Cascadia Mono"/>
+          <w:color w:val="008080"/>
+          <w:sz w:val="18"/>
+          <w:szCs w:val="18"/>
+          <w:lang w:val="en-US"/>
+        </w:rPr>
+        <w:t>&lt;&lt;</w:t>
+      </w:r>
+      <w:r>
+        <w:rPr>
+          <w:rFonts w:ascii="Cascadia Mono" w:hAnsi="Cascadia Mono" w:cs="Cascadia Mono"/>
+          <w:color w:val="000000"/>
+          <w:sz w:val="18"/>
+          <w:szCs w:val="18"/>
+          <w:lang w:val="en-US"/>
+        </w:rPr>
+        <w:t xml:space="preserve"> </w:t>
+      </w:r>
+      <w:proofErr w:type="spellStart"/>
+      <w:r>
+        <w:rPr>
+          <w:rFonts w:ascii="Cascadia Mono" w:hAnsi="Cascadia Mono" w:cs="Cascadia Mono"/>
+          <w:color w:val="000000"/>
+          <w:sz w:val="18"/>
+          <w:szCs w:val="18"/>
+          <w:lang w:val="en-US"/>
+        </w:rPr>
+        <w:t>endl</w:t>
+      </w:r>
+      <w:proofErr w:type="spellEnd"/>
+      <w:r>
+        <w:rPr>
+          <w:rFonts w:ascii="Cascadia Mono" w:hAnsi="Cascadia Mono" w:cs="Cascadia Mono"/>
+          <w:color w:val="000000"/>
+          <w:sz w:val="18"/>
+          <w:szCs w:val="18"/>
+          <w:lang w:val="en-US"/>
+        </w:rPr>
+        <w:t>;</w:t>
+      </w:r>
+    </w:p>
+    <w:p>
+      <w:pPr>
+        <w:autoSpaceDE w:val="0"/>
+        <w:autoSpaceDN w:val="0"/>
+        <w:adjustRightInd w:val="0"/>
+        <w:spacing w:after="0" w:line="240" w:lineRule="auto"/>
+        <w:rPr>
+          <w:rFonts w:ascii="Cascadia Mono" w:hAnsi="Cascadia Mono" w:cs="Cascadia Mono"/>
+          <w:color w:val="000000"/>
+          <w:sz w:val="18"/>
+          <w:szCs w:val="18"/>
+          <w:lang w:val="en-US"/>
+        </w:rPr>
+      </w:pPr>
+      <w:r>
+        <w:rPr>
+          <w:rFonts w:ascii="Cascadia Mono" w:hAnsi="Cascadia Mono" w:cs="Cascadia Mono"/>
+          <w:color w:val="000000"/>
+          <w:sz w:val="18"/>
+          <w:szCs w:val="18"/>
+          <w:lang w:val="en-US"/>
+        </w:rPr>
+        <w:t xml:space="preserve">    }</w:t>
+      </w:r>
+    </w:p>
+    <w:p>
+      <w:pPr>
+        <w:autoSpaceDE w:val="0"/>
+        <w:autoSpaceDN w:val="0"/>
+        <w:adjustRightInd w:val="0"/>
+        <w:spacing w:after="0" w:line="240" w:lineRule="auto"/>
+        <w:rPr>
+          <w:rFonts w:ascii="Cascadia Mono" w:hAnsi="Cascadia Mono" w:cs="Cascadia Mono"/>
+          <w:color w:val="000000"/>
+          <w:sz w:val="18"/>
+          <w:szCs w:val="18"/>
+          <w:lang w:val="en-US"/>
+        </w:rPr>
+      </w:pPr>
+    </w:p>
+    <w:p>
+      <w:pPr>
+        <w:autoSpaceDE w:val="0"/>
+        <w:autoSpaceDN w:val="0"/>
+        <w:adjustRightInd w:val="0"/>
+        <w:spacing w:after="0" w:line="240" w:lineRule="auto"/>
+        <w:rPr>
+          <w:rFonts w:ascii="Cascadia Mono" w:hAnsi="Cascadia Mono" w:cs="Cascadia Mono"/>
+          <w:color w:val="000000"/>
+          <w:sz w:val="19"/>
+          <w:szCs w:val="19"/>
+          <w:lang w:val="en-US"/>
+        </w:rPr>
+      </w:pPr>
+      <w:r>
+        <w:rPr>
+          <w:rFonts w:ascii="Cascadia Mono" w:hAnsi="Cascadia Mono" w:cs="Cascadia Mono"/>
+          <w:color w:val="0000FF"/>
+          <w:sz w:val="19"/>
+          <w:szCs w:val="19"/>
+          <w:lang w:val="en-US"/>
+        </w:rPr>
         <w:t>void</w:t>
       </w:r>
       <w:r>
@@ -15013,6 +15050,7 @@
           <w:szCs w:val="18"/>
           <w:lang w:val="en-US"/>
         </w:rPr>
+        <w:lastRenderedPageBreak/>
         <w:t xml:space="preserve">        </w:t>
       </w:r>
       <w:r>
@@ -15146,7 +15184,6 @@
           <w:szCs w:val="18"/>
           <w:lang w:val="en-US"/>
         </w:rPr>
-        <w:lastRenderedPageBreak/>
         <w:t xml:space="preserve">            series[</w:t>
       </w:r>
       <w:proofErr w:type="spellStart"/>
@@ -16815,9 +16852,11 @@
       <w:r>
         <w:rPr>
           <w:rFonts w:ascii="Cascadia Mono" w:hAnsi="Cascadia Mono" w:cs="Cascadia Mono"/>
-          <w:color w:val="000000"/>
-          <w:sz w:val="18"/>
-          <w:szCs w:val="18"/>
+          <w:noProof/>
+          <w:color w:val="000000"/>
+          <w:sz w:val="18"/>
+          <w:szCs w:val="18"/>
+          <w:lang w:val="en-US"/>
         </w:rPr>
         <w:drawing>
           <wp:inline distT="0" distB="0" distL="0" distR="0" wp14:anchorId="41C41AFF" wp14:editId="4D9206EE">
@@ -16906,8 +16945,6 @@
           </wp:inline>
         </w:drawing>
       </w:r>
-      <w:bookmarkStart w:id="0" w:name="_GoBack"/>
-      <w:bookmarkEnd w:id="0"/>
     </w:p>
     <w:p>
       <w:r>
@@ -16927,6 +16964,7 @@
         <w:rPr>
           <w:rFonts w:ascii="Arial Narrow" w:hAnsi="Arial Narrow"/>
         </w:rPr>
+        <w:lastRenderedPageBreak/>
         <w:t xml:space="preserve"> </w:t>
       </w:r>
       <w:r>

</xml_diff>